<commit_message>
add program section in offerts
</commit_message>
<xml_diff>
--- a/no-i-tak.docx
+++ b/no-i-tak.docx
@@ -541,6 +541,41 @@
         <w:t xml:space="preserve">Jest możliwość kontynuacji jadłospisu </w:t>
       </w:r>
     </w:p>
+    <w:p>
+      <w:pPr>
+        <w:rPr>
+          <w:u w:val="single"/>
+        </w:rPr>
+      </w:pPr>
+    </w:p>
+    <w:p>
+      <w:pPr>
+        <w:rPr>
+          <w:u w:val="single"/>
+        </w:rPr>
+      </w:pPr>
+    </w:p>
+    <w:p>
+      <w:pPr>
+        <w:rPr>
+          <w:u w:val="single"/>
+        </w:rPr>
+      </w:pPr>
+    </w:p>
+    <w:p>
+      <w:pPr>
+        <w:rPr>
+          <w:u w:val="single"/>
+        </w:rPr>
+      </w:pPr>
+    </w:p>
+    <w:p>
+      <w:pPr>
+        <w:rPr>
+          <w:u w:val="single"/>
+        </w:rPr>
+      </w:pPr>
+    </w:p>
     <w:p/>
     <w:p>
       <w:r>
@@ -548,6 +583,8 @@
       </w:r>
     </w:p>
     <w:p/>
+    <w:p/>
+    <w:p/>
     <w:p>
       <w:pPr>
         <w:rPr>
@@ -670,7 +707,6 @@
         <w:rPr>
           <w:rFonts w:ascii="Times New Roman" w:hAnsi="Times New Roman" w:cs="Times New Roman"/>
         </w:rPr>
-        <w:lastRenderedPageBreak/>
         <w:t>O MNIE</w:t>
       </w:r>
     </w:p>
@@ -807,16 +843,7 @@
           <w:shd w:val="clear" w:color="auto" w:fill="FFFFFF"/>
           <w:lang w:eastAsia="pl-PL"/>
         </w:rPr>
-        <w:t xml:space="preserve"> Klinicznym i Sportowym</w:t>
-      </w:r>
-      <w:r>
-        <w:rPr>
-          <w:rFonts w:ascii="Times New Roman" w:eastAsia="Times New Roman" w:hAnsi="Times New Roman" w:cs="Times New Roman"/>
-          <w:color w:val="000000" w:themeColor="text1"/>
-          <w:shd w:val="clear" w:color="auto" w:fill="FFFFFF"/>
-          <w:lang w:eastAsia="pl-PL"/>
-        </w:rPr>
-        <w:t>.</w:t>
+        <w:t xml:space="preserve"> Klinicznym i Sportowym.</w:t>
       </w:r>
       <w:r>
         <w:rPr>

</xml_diff>